<commit_message>
make sure each usability goal have at least 2 scenario
</commit_message>
<xml_diff>
--- a/Assignment/A1/A1WrittingPart.docx
+++ b/Assignment/A1/A1WrittingPart.docx
@@ -671,7 +671,6 @@
                 <w:tab w:val="left" w:pos="1890"/>
               </w:tabs>
               <w:rPr>
-                <w:rFonts w:hint="eastAsia"/>
                 <w:sz w:val="24"/>
               </w:rPr>
             </w:pPr>
@@ -693,7 +692,6 @@
                 <w:tab w:val="left" w:pos="1890"/>
               </w:tabs>
               <w:rPr>
-                <w:rFonts w:hint="eastAsia"/>
                 <w:sz w:val="24"/>
               </w:rPr>
             </w:pPr>
@@ -715,7 +713,6 @@
                 <w:tab w:val="left" w:pos="1890"/>
               </w:tabs>
               <w:rPr>
-                <w:rFonts w:hint="eastAsia"/>
                 <w:sz w:val="24"/>
               </w:rPr>
             </w:pPr>
@@ -738,7 +735,6 @@
                 <w:tab w:val="left" w:pos="1890"/>
               </w:tabs>
               <w:rPr>
-                <w:rFonts w:hint="eastAsia"/>
                 <w:sz w:val="24"/>
               </w:rPr>
             </w:pPr>
@@ -760,7 +756,6 @@
                 <w:tab w:val="left" w:pos="1890"/>
               </w:tabs>
               <w:rPr>
-                <w:rFonts w:hint="eastAsia"/>
                 <w:sz w:val="24"/>
               </w:rPr>
             </w:pPr>
@@ -778,7 +773,6 @@
                 <w:tab w:val="left" w:pos="1890"/>
               </w:tabs>
               <w:rPr>
-                <w:rFonts w:hint="eastAsia"/>
                 <w:sz w:val="24"/>
               </w:rPr>
             </w:pPr>
@@ -807,7 +801,6 @@
                 <w:tab w:val="left" w:pos="1890"/>
               </w:tabs>
               <w:rPr>
-                <w:rFonts w:hint="eastAsia"/>
                 <w:sz w:val="24"/>
               </w:rPr>
             </w:pPr>
@@ -830,7 +823,6 @@
                 <w:tab w:val="left" w:pos="1890"/>
               </w:tabs>
               <w:rPr>
-                <w:rFonts w:hint="eastAsia"/>
                 <w:sz w:val="24"/>
               </w:rPr>
             </w:pPr>
@@ -864,7 +856,6 @@
                 <w:tab w:val="left" w:pos="1890"/>
               </w:tabs>
               <w:rPr>
-                <w:rFonts w:hint="eastAsia"/>
                 <w:sz w:val="24"/>
               </w:rPr>
             </w:pPr>
@@ -899,7 +890,6 @@
                 <w:tab w:val="left" w:pos="1890"/>
               </w:tabs>
               <w:rPr>
-                <w:rFonts w:hint="eastAsia"/>
                 <w:sz w:val="24"/>
               </w:rPr>
             </w:pPr>
@@ -921,7 +911,6 @@
                 <w:tab w:val="left" w:pos="1890"/>
               </w:tabs>
               <w:rPr>
-                <w:rFonts w:hint="eastAsia"/>
                 <w:sz w:val="24"/>
               </w:rPr>
             </w:pPr>
@@ -944,7 +933,6 @@
                 <w:tab w:val="left" w:pos="1890"/>
               </w:tabs>
               <w:rPr>
-                <w:rFonts w:hint="eastAsia"/>
                 <w:sz w:val="24"/>
               </w:rPr>
             </w:pPr>
@@ -966,7 +954,6 @@
                 <w:tab w:val="left" w:pos="1890"/>
               </w:tabs>
               <w:rPr>
-                <w:rFonts w:hint="eastAsia"/>
                 <w:sz w:val="24"/>
               </w:rPr>
             </w:pPr>
@@ -988,7 +975,6 @@
                 <w:tab w:val="left" w:pos="1890"/>
               </w:tabs>
               <w:rPr>
-                <w:rFonts w:hint="eastAsia"/>
                 <w:sz w:val="24"/>
               </w:rPr>
             </w:pPr>
@@ -1011,7 +997,6 @@
                 <w:tab w:val="left" w:pos="1890"/>
               </w:tabs>
               <w:rPr>
-                <w:rFonts w:hint="eastAsia"/>
                 <w:sz w:val="24"/>
               </w:rPr>
             </w:pPr>
@@ -1039,7 +1024,6 @@
                 <w:tab w:val="left" w:pos="1890"/>
               </w:tabs>
               <w:rPr>
-                <w:rFonts w:hint="eastAsia"/>
                 <w:sz w:val="24"/>
               </w:rPr>
             </w:pPr>
@@ -1074,7 +1058,6 @@
                 <w:tab w:val="left" w:pos="1890"/>
               </w:tabs>
               <w:rPr>
-                <w:rFonts w:hint="eastAsia"/>
                 <w:sz w:val="24"/>
               </w:rPr>
             </w:pPr>
@@ -1096,7 +1079,6 @@
                 <w:tab w:val="left" w:pos="1890"/>
               </w:tabs>
               <w:rPr>
-                <w:rFonts w:hint="eastAsia"/>
                 <w:sz w:val="24"/>
               </w:rPr>
             </w:pPr>
@@ -1119,7 +1101,6 @@
                 <w:tab w:val="left" w:pos="1890"/>
               </w:tabs>
               <w:rPr>
-                <w:rFonts w:hint="eastAsia"/>
                 <w:sz w:val="24"/>
               </w:rPr>
             </w:pPr>
@@ -1141,7 +1122,6 @@
                 <w:tab w:val="left" w:pos="1890"/>
               </w:tabs>
               <w:rPr>
-                <w:rFonts w:hint="eastAsia"/>
                 <w:sz w:val="24"/>
               </w:rPr>
             </w:pPr>
@@ -1163,7 +1143,6 @@
                 <w:tab w:val="left" w:pos="1890"/>
               </w:tabs>
               <w:rPr>
-                <w:rFonts w:hint="eastAsia"/>
                 <w:sz w:val="24"/>
               </w:rPr>
             </w:pPr>
@@ -1186,7 +1165,6 @@
                 <w:tab w:val="left" w:pos="1890"/>
               </w:tabs>
               <w:rPr>
-                <w:rFonts w:hint="eastAsia"/>
                 <w:sz w:val="24"/>
               </w:rPr>
             </w:pPr>
@@ -1214,7 +1192,6 @@
                 <w:tab w:val="left" w:pos="1890"/>
               </w:tabs>
               <w:rPr>
-                <w:rFonts w:hint="eastAsia"/>
                 <w:sz w:val="24"/>
               </w:rPr>
             </w:pPr>
@@ -1243,7 +1220,6 @@
                 <w:tab w:val="left" w:pos="1890"/>
               </w:tabs>
               <w:rPr>
-                <w:rFonts w:hint="eastAsia"/>
                 <w:sz w:val="24"/>
               </w:rPr>
             </w:pPr>
@@ -1266,7 +1242,6 @@
                 <w:tab w:val="left" w:pos="1890"/>
               </w:tabs>
               <w:rPr>
-                <w:rFonts w:hint="eastAsia"/>
                 <w:sz w:val="24"/>
               </w:rPr>
             </w:pPr>
@@ -1289,7 +1264,6 @@
                 <w:tab w:val="left" w:pos="1890"/>
               </w:tabs>
               <w:rPr>
-                <w:rFonts w:hint="eastAsia"/>
                 <w:sz w:val="24"/>
               </w:rPr>
             </w:pPr>
@@ -1311,7 +1285,6 @@
                 <w:tab w:val="left" w:pos="1890"/>
               </w:tabs>
               <w:rPr>
-                <w:rFonts w:hint="eastAsia"/>
                 <w:sz w:val="24"/>
               </w:rPr>
             </w:pPr>
@@ -1333,7 +1306,6 @@
                 <w:tab w:val="left" w:pos="1890"/>
               </w:tabs>
               <w:rPr>
-                <w:rFonts w:hint="eastAsia"/>
                 <w:sz w:val="24"/>
               </w:rPr>
             </w:pPr>
@@ -1356,7 +1328,6 @@
                 <w:tab w:val="left" w:pos="1890"/>
               </w:tabs>
               <w:rPr>
-                <w:rFonts w:hint="eastAsia"/>
                 <w:sz w:val="24"/>
               </w:rPr>
             </w:pPr>
@@ -1384,7 +1355,6 @@
                 <w:tab w:val="left" w:pos="1890"/>
               </w:tabs>
               <w:rPr>
-                <w:rFonts w:hint="eastAsia"/>
                 <w:sz w:val="24"/>
               </w:rPr>
             </w:pPr>
@@ -1413,7 +1383,6 @@
                 <w:tab w:val="left" w:pos="1890"/>
               </w:tabs>
               <w:rPr>
-                <w:rFonts w:hint="eastAsia"/>
                 <w:sz w:val="24"/>
               </w:rPr>
             </w:pPr>
@@ -1435,7 +1404,6 @@
                 <w:tab w:val="left" w:pos="1890"/>
               </w:tabs>
               <w:rPr>
-                <w:rFonts w:hint="eastAsia"/>
                 <w:sz w:val="24"/>
               </w:rPr>
             </w:pPr>
@@ -1458,7 +1426,6 @@
                 <w:tab w:val="left" w:pos="1890"/>
               </w:tabs>
               <w:rPr>
-                <w:rFonts w:hint="eastAsia"/>
                 <w:sz w:val="24"/>
               </w:rPr>
             </w:pPr>
@@ -1480,7 +1447,6 @@
                 <w:tab w:val="left" w:pos="1890"/>
               </w:tabs>
               <w:rPr>
-                <w:rFonts w:hint="eastAsia"/>
                 <w:sz w:val="24"/>
               </w:rPr>
             </w:pPr>
@@ -1502,7 +1468,6 @@
                 <w:tab w:val="left" w:pos="1890"/>
               </w:tabs>
               <w:rPr>
-                <w:rFonts w:hint="eastAsia"/>
                 <w:sz w:val="24"/>
               </w:rPr>
             </w:pPr>
@@ -1525,7 +1490,6 @@
                 <w:tab w:val="left" w:pos="1890"/>
               </w:tabs>
               <w:rPr>
-                <w:rFonts w:hint="eastAsia"/>
                 <w:sz w:val="24"/>
               </w:rPr>
             </w:pPr>
@@ -1700,9 +1664,6 @@
         <w:tabs>
           <w:tab w:val="left" w:pos="420"/>
         </w:tabs>
-        <w:rPr>
-          <w:rFonts w:hint="eastAsia"/>
-        </w:rPr>
       </w:pPr>
       <w:r>
         <w:rPr>
@@ -1794,7 +1755,49 @@
         <w:rPr>
           <w:rFonts w:cstheme="minorHAnsi"/>
         </w:rPr>
-        <w:t>.</w:t>
+        <w:t xml:space="preserve"> from personal account</w:t>
+      </w:r>
+    </w:p>
+    <w:p>
+      <w:pPr>
+        <w:pStyle w:val="ListParagraph"/>
+        <w:numPr>
+          <w:ilvl w:val="0"/>
+          <w:numId w:val="7"/>
+        </w:numPr>
+        <w:rPr>
+          <w:rFonts w:cstheme="minorHAnsi"/>
+        </w:rPr>
+      </w:pPr>
+      <w:r>
+        <w:rPr>
+          <w:rFonts w:cstheme="minorHAnsi"/>
+        </w:rPr>
+        <w:t>Provide confirmation and undo for user deleting movie from favorite list.</w:t>
+      </w:r>
+    </w:p>
+    <w:p>
+      <w:pPr>
+        <w:pStyle w:val="ListParagraph"/>
+        <w:numPr>
+          <w:ilvl w:val="0"/>
+          <w:numId w:val="7"/>
+        </w:numPr>
+        <w:rPr>
+          <w:rFonts w:cstheme="minorHAnsi"/>
+        </w:rPr>
+      </w:pPr>
+      <w:r>
+        <w:rPr>
+          <w:rFonts w:cstheme="minorHAnsi"/>
+        </w:rPr>
+        <w:t xml:space="preserve">Can send email to user to reset account password </w:t>
+      </w:r>
+      <w:r>
+        <w:rPr>
+          <w:rFonts w:cstheme="minorHAnsi"/>
+        </w:rPr>
+        <w:t>when user forget.</w:t>
       </w:r>
     </w:p>
     <w:p>
@@ -1927,6 +1930,7 @@
         <w:rPr>
           <w:rFonts w:cstheme="minorHAnsi"/>
         </w:rPr>
+        <w:lastRenderedPageBreak/>
         <w:t>Learnability:</w:t>
       </w:r>
     </w:p>
@@ -1945,7 +1949,6 @@
         <w:rPr>
           <w:rFonts w:cstheme="minorHAnsi"/>
         </w:rPr>
-        <w:lastRenderedPageBreak/>
         <w:t xml:space="preserve">Time </w:t>
       </w:r>
       <w:r>
@@ -2001,58 +2004,6 @@
           <w:rFonts w:cstheme="minorHAnsi"/>
         </w:rPr>
         <w:t xml:space="preserve"> for first time user</w:t>
-      </w:r>
-      <w:r>
-        <w:rPr>
-          <w:rFonts w:cstheme="minorHAnsi"/>
-        </w:rPr>
-        <w:t>.</w:t>
-      </w:r>
-    </w:p>
-    <w:p>
-      <w:pPr>
-        <w:pStyle w:val="ListParagraph"/>
-        <w:rPr>
-          <w:rFonts w:cstheme="minorHAnsi"/>
-        </w:rPr>
-      </w:pPr>
-      <w:r>
-        <w:rPr>
-          <w:rFonts w:cstheme="minorHAnsi"/>
-        </w:rPr>
-        <w:t>Memorability:</w:t>
-      </w:r>
-    </w:p>
-    <w:p>
-      <w:pPr>
-        <w:ind w:left="720" w:firstLine="720"/>
-        <w:rPr>
-          <w:rFonts w:cstheme="minorHAnsi"/>
-        </w:rPr>
-      </w:pPr>
-      <w:r>
-        <w:rPr>
-          <w:rFonts w:cstheme="minorHAnsi"/>
-        </w:rPr>
-        <w:t>How easy a user can remember the control</w:t>
-      </w:r>
-      <w:r>
-        <w:rPr>
-          <w:rFonts w:cstheme="minorHAnsi"/>
-        </w:rPr>
-        <w:t xml:space="preserve"> of finding </w:t>
-      </w:r>
-      <w:r>
-        <w:rPr>
-          <w:rFonts w:cstheme="minorHAnsi"/>
-        </w:rPr>
-        <w:t>movie</w:t>
-      </w:r>
-      <w:r>
-        <w:rPr>
-          <w:rFonts w:cstheme="minorHAnsi"/>
-        </w:rPr>
-        <w:t>s</w:t>
       </w:r>
       <w:r>
         <w:rPr>
@@ -2066,7 +2017,7 @@
         <w:pStyle w:val="ListParagraph"/>
         <w:numPr>
           <w:ilvl w:val="0"/>
-          <w:numId w:val="3"/>
+          <w:numId w:val="6"/>
         </w:numPr>
         <w:rPr>
           <w:rFonts w:cstheme="minorHAnsi"/>
@@ -2076,6 +2027,127 @@
         <w:rPr>
           <w:rFonts w:cstheme="minorHAnsi"/>
         </w:rPr>
+        <w:t>Time of learning how to share movie information on application</w:t>
+      </w:r>
+    </w:p>
+    <w:p>
+      <w:pPr>
+        <w:pStyle w:val="ListParagraph"/>
+        <w:rPr>
+          <w:rFonts w:cstheme="minorHAnsi"/>
+        </w:rPr>
+      </w:pPr>
+      <w:r>
+        <w:rPr>
+          <w:rFonts w:cstheme="minorHAnsi"/>
+        </w:rPr>
+        <w:t>Memorability:</w:t>
+      </w:r>
+    </w:p>
+    <w:p>
+      <w:pPr>
+        <w:pStyle w:val="ListParagraph"/>
+        <w:numPr>
+          <w:ilvl w:val="0"/>
+          <w:numId w:val="15"/>
+        </w:numPr>
+        <w:rPr>
+          <w:rFonts w:cstheme="minorHAnsi"/>
+        </w:rPr>
+      </w:pPr>
+      <w:r>
+        <w:rPr>
+          <w:rFonts w:cstheme="minorHAnsi"/>
+        </w:rPr>
+        <w:t xml:space="preserve">How easy a user can remember </w:t>
+      </w:r>
+      <w:r>
+        <w:rPr>
+          <w:rFonts w:cstheme="minorHAnsi"/>
+        </w:rPr>
+        <w:t>the interaction</w:t>
+      </w:r>
+      <w:r>
+        <w:rPr>
+          <w:rFonts w:cstheme="minorHAnsi"/>
+        </w:rPr>
+        <w:t xml:space="preserve"> of finding </w:t>
+      </w:r>
+      <w:r>
+        <w:rPr>
+          <w:rFonts w:cstheme="minorHAnsi"/>
+        </w:rPr>
+        <w:t>movie</w:t>
+      </w:r>
+      <w:r>
+        <w:rPr>
+          <w:rFonts w:cstheme="minorHAnsi"/>
+        </w:rPr>
+        <w:t>s</w:t>
+      </w:r>
+      <w:r>
+        <w:rPr>
+          <w:rFonts w:cstheme="minorHAnsi"/>
+        </w:rPr>
+        <w:t>.</w:t>
+      </w:r>
+    </w:p>
+    <w:p>
+      <w:pPr>
+        <w:pStyle w:val="ListParagraph"/>
+        <w:numPr>
+          <w:ilvl w:val="0"/>
+          <w:numId w:val="15"/>
+        </w:numPr>
+        <w:rPr>
+          <w:rFonts w:cstheme="minorHAnsi"/>
+        </w:rPr>
+      </w:pPr>
+      <w:r>
+        <w:rPr>
+          <w:rFonts w:cstheme="minorHAnsi"/>
+        </w:rPr>
+        <w:t xml:space="preserve">How easy a user can remember </w:t>
+      </w:r>
+      <w:r>
+        <w:rPr>
+          <w:rFonts w:cstheme="minorHAnsi"/>
+        </w:rPr>
+        <w:t>the interaction</w:t>
+      </w:r>
+      <w:r>
+        <w:rPr>
+          <w:rFonts w:cstheme="minorHAnsi"/>
+        </w:rPr>
+        <w:t xml:space="preserve"> of sharing movie</w:t>
+      </w:r>
+      <w:r>
+        <w:rPr>
+          <w:rFonts w:cstheme="minorHAnsi"/>
+        </w:rPr>
+        <w:t>s.</w:t>
+      </w:r>
+    </w:p>
+    <w:p>
+      <w:pPr>
+        <w:pStyle w:val="ListParagraph"/>
+        <w:ind w:left="1800"/>
+        <w:rPr>
+          <w:rFonts w:cstheme="minorHAnsi"/>
+        </w:rPr>
+      </w:pPr>
+    </w:p>
+    <w:p>
+      <w:pPr>
+        <w:ind w:left="360"/>
+        <w:rPr>
+          <w:rFonts w:cstheme="minorHAnsi"/>
+        </w:rPr>
+      </w:pPr>
+      <w:r>
+        <w:rPr>
+          <w:rFonts w:cstheme="minorHAnsi"/>
+        </w:rPr>
         <w:t>User Experience Goal:</w:t>
       </w:r>
     </w:p>
@@ -2083,7 +2155,6 @@
       <w:pPr>
         <w:pStyle w:val="ListParagraph"/>
         <w:rPr>
-          <w:rFonts w:hint="eastAsia"/>
           <w:sz w:val="24"/>
         </w:rPr>
       </w:pPr>
@@ -2256,7 +2327,6 @@
           <w:tab w:val="left" w:pos="420"/>
         </w:tabs>
         <w:rPr>
-          <w:rFonts w:hint="eastAsia"/>
           <w:sz w:val="24"/>
         </w:rPr>
       </w:pPr>
@@ -2285,7 +2355,6 @@
           <w:tab w:val="left" w:pos="420"/>
         </w:tabs>
         <w:rPr>
-          <w:rFonts w:hint="eastAsia"/>
           <w:sz w:val="24"/>
         </w:rPr>
       </w:pPr>
@@ -2343,13 +2412,21 @@
           <w:rFonts w:hint="eastAsia"/>
           <w:sz w:val="24"/>
         </w:rPr>
-        <w:t xml:space="preserve"> that they would like to see</w:t>
+        <w:t xml:space="preserve"> </w:t>
       </w:r>
       <w:r>
         <w:rPr>
           <w:sz w:val="24"/>
         </w:rPr>
-        <w:t xml:space="preserve"> latter.</w:t>
+        <w:t>in favorite list</w:t>
+      </w:r>
+      <w:bookmarkStart w:id="0" w:name="_GoBack"/>
+      <w:bookmarkEnd w:id="0"/>
+      <w:r>
+        <w:rPr>
+          <w:sz w:val="24"/>
+        </w:rPr>
+        <w:t>.</w:t>
       </w:r>
     </w:p>
     <w:p>
@@ -2360,7 +2437,7 @@
         </w:tabs>
         <w:ind w:left="1800"/>
         <w:rPr>
-          <w:rFonts w:ascii="Calibri" w:eastAsia="SimSun" w:hAnsi="Calibri" w:hint="eastAsia"/>
+          <w:rFonts w:ascii="Calibri" w:eastAsia="SimSun" w:hAnsi="Calibri"/>
           <w:lang w:eastAsia="zh-CN"/>
         </w:rPr>
       </w:pPr>
@@ -2475,8 +2552,6 @@
         </w:rPr>
         <w:t>Task Analysis</w:t>
       </w:r>
-      <w:bookmarkStart w:id="0" w:name="_GoBack"/>
-      <w:bookmarkEnd w:id="0"/>
     </w:p>
     <w:sectPr>
       <w:pgSz w:w="12240" w:h="15840"/>
@@ -2580,6 +2655,95 @@
     </w:lvl>
   </w:abstractNum>
   <w:abstractNum w:abstractNumId="1">
+    <w:nsid w:val="0D150B4F"/>
+    <w:multiLevelType w:val="hybridMultilevel"/>
+    <w:tmpl w:val="BA04D64E"/>
+    <w:lvl w:ilvl="0" w:tplc="322C0CC2">
+      <w:start w:val="1"/>
+      <w:numFmt w:val="decimal"/>
+      <w:lvlText w:val="%1."/>
+      <w:lvlJc w:val="left"/>
+      <w:pPr>
+        <w:ind w:left="1800" w:hanging="360"/>
+      </w:pPr>
+      <w:rPr>
+        <w:rFonts w:hint="default"/>
+      </w:rPr>
+    </w:lvl>
+    <w:lvl w:ilvl="1" w:tplc="10090019" w:tentative="1">
+      <w:start w:val="1"/>
+      <w:numFmt w:val="lowerLetter"/>
+      <w:lvlText w:val="%2."/>
+      <w:lvlJc w:val="left"/>
+      <w:pPr>
+        <w:ind w:left="2520" w:hanging="360"/>
+      </w:pPr>
+    </w:lvl>
+    <w:lvl w:ilvl="2" w:tplc="1009001B" w:tentative="1">
+      <w:start w:val="1"/>
+      <w:numFmt w:val="lowerRoman"/>
+      <w:lvlText w:val="%3."/>
+      <w:lvlJc w:val="right"/>
+      <w:pPr>
+        <w:ind w:left="3240" w:hanging="180"/>
+      </w:pPr>
+    </w:lvl>
+    <w:lvl w:ilvl="3" w:tplc="1009000F" w:tentative="1">
+      <w:start w:val="1"/>
+      <w:numFmt w:val="decimal"/>
+      <w:lvlText w:val="%4."/>
+      <w:lvlJc w:val="left"/>
+      <w:pPr>
+        <w:ind w:left="3960" w:hanging="360"/>
+      </w:pPr>
+    </w:lvl>
+    <w:lvl w:ilvl="4" w:tplc="10090019" w:tentative="1">
+      <w:start w:val="1"/>
+      <w:numFmt w:val="lowerLetter"/>
+      <w:lvlText w:val="%5."/>
+      <w:lvlJc w:val="left"/>
+      <w:pPr>
+        <w:ind w:left="4680" w:hanging="360"/>
+      </w:pPr>
+    </w:lvl>
+    <w:lvl w:ilvl="5" w:tplc="1009001B" w:tentative="1">
+      <w:start w:val="1"/>
+      <w:numFmt w:val="lowerRoman"/>
+      <w:lvlText w:val="%6."/>
+      <w:lvlJc w:val="right"/>
+      <w:pPr>
+        <w:ind w:left="5400" w:hanging="180"/>
+      </w:pPr>
+    </w:lvl>
+    <w:lvl w:ilvl="6" w:tplc="1009000F" w:tentative="1">
+      <w:start w:val="1"/>
+      <w:numFmt w:val="decimal"/>
+      <w:lvlText w:val="%7."/>
+      <w:lvlJc w:val="left"/>
+      <w:pPr>
+        <w:ind w:left="6120" w:hanging="360"/>
+      </w:pPr>
+    </w:lvl>
+    <w:lvl w:ilvl="7" w:tplc="10090019" w:tentative="1">
+      <w:start w:val="1"/>
+      <w:numFmt w:val="lowerLetter"/>
+      <w:lvlText w:val="%8."/>
+      <w:lvlJc w:val="left"/>
+      <w:pPr>
+        <w:ind w:left="6840" w:hanging="360"/>
+      </w:pPr>
+    </w:lvl>
+    <w:lvl w:ilvl="8" w:tplc="1009001B" w:tentative="1">
+      <w:start w:val="1"/>
+      <w:numFmt w:val="lowerRoman"/>
+      <w:lvlText w:val="%9."/>
+      <w:lvlJc w:val="right"/>
+      <w:pPr>
+        <w:ind w:left="7560" w:hanging="180"/>
+      </w:pPr>
+    </w:lvl>
+  </w:abstractNum>
+  <w:abstractNum w:abstractNumId="2">
     <w:nsid w:val="16434B6B"/>
     <w:multiLevelType w:val="hybridMultilevel"/>
     <w:tmpl w:val="A9F47D9C"/>
@@ -2668,7 +2832,7 @@
       </w:pPr>
     </w:lvl>
   </w:abstractNum>
-  <w:abstractNum w:abstractNumId="2">
+  <w:abstractNum w:abstractNumId="3">
     <w:nsid w:val="262E660A"/>
     <w:multiLevelType w:val="hybridMultilevel"/>
     <w:tmpl w:val="0706C7F8"/>
@@ -2759,7 +2923,96 @@
       </w:pPr>
     </w:lvl>
   </w:abstractNum>
-  <w:abstractNum w:abstractNumId="3">
+  <w:abstractNum w:abstractNumId="4">
+    <w:nsid w:val="380A1177"/>
+    <w:multiLevelType w:val="hybridMultilevel"/>
+    <w:tmpl w:val="4454DBD8"/>
+    <w:lvl w:ilvl="0" w:tplc="1009000F">
+      <w:start w:val="1"/>
+      <w:numFmt w:val="decimal"/>
+      <w:lvlText w:val="%1."/>
+      <w:lvlJc w:val="left"/>
+      <w:pPr>
+        <w:ind w:left="1800" w:hanging="360"/>
+      </w:pPr>
+      <w:rPr>
+        <w:rFonts w:hint="default"/>
+      </w:rPr>
+    </w:lvl>
+    <w:lvl w:ilvl="1" w:tplc="10090019" w:tentative="1">
+      <w:start w:val="1"/>
+      <w:numFmt w:val="lowerLetter"/>
+      <w:lvlText w:val="%2."/>
+      <w:lvlJc w:val="left"/>
+      <w:pPr>
+        <w:ind w:left="2520" w:hanging="360"/>
+      </w:pPr>
+    </w:lvl>
+    <w:lvl w:ilvl="2" w:tplc="1009001B" w:tentative="1">
+      <w:start w:val="1"/>
+      <w:numFmt w:val="lowerRoman"/>
+      <w:lvlText w:val="%3."/>
+      <w:lvlJc w:val="right"/>
+      <w:pPr>
+        <w:ind w:left="3240" w:hanging="180"/>
+      </w:pPr>
+    </w:lvl>
+    <w:lvl w:ilvl="3" w:tplc="1009000F" w:tentative="1">
+      <w:start w:val="1"/>
+      <w:numFmt w:val="decimal"/>
+      <w:lvlText w:val="%4."/>
+      <w:lvlJc w:val="left"/>
+      <w:pPr>
+        <w:ind w:left="3960" w:hanging="360"/>
+      </w:pPr>
+    </w:lvl>
+    <w:lvl w:ilvl="4" w:tplc="10090019" w:tentative="1">
+      <w:start w:val="1"/>
+      <w:numFmt w:val="lowerLetter"/>
+      <w:lvlText w:val="%5."/>
+      <w:lvlJc w:val="left"/>
+      <w:pPr>
+        <w:ind w:left="4680" w:hanging="360"/>
+      </w:pPr>
+    </w:lvl>
+    <w:lvl w:ilvl="5" w:tplc="1009001B" w:tentative="1">
+      <w:start w:val="1"/>
+      <w:numFmt w:val="lowerRoman"/>
+      <w:lvlText w:val="%6."/>
+      <w:lvlJc w:val="right"/>
+      <w:pPr>
+        <w:ind w:left="5400" w:hanging="180"/>
+      </w:pPr>
+    </w:lvl>
+    <w:lvl w:ilvl="6" w:tplc="1009000F" w:tentative="1">
+      <w:start w:val="1"/>
+      <w:numFmt w:val="decimal"/>
+      <w:lvlText w:val="%7."/>
+      <w:lvlJc w:val="left"/>
+      <w:pPr>
+        <w:ind w:left="6120" w:hanging="360"/>
+      </w:pPr>
+    </w:lvl>
+    <w:lvl w:ilvl="7" w:tplc="10090019" w:tentative="1">
+      <w:start w:val="1"/>
+      <w:numFmt w:val="lowerLetter"/>
+      <w:lvlText w:val="%8."/>
+      <w:lvlJc w:val="left"/>
+      <w:pPr>
+        <w:ind w:left="6840" w:hanging="360"/>
+      </w:pPr>
+    </w:lvl>
+    <w:lvl w:ilvl="8" w:tplc="1009001B" w:tentative="1">
+      <w:start w:val="1"/>
+      <w:numFmt w:val="lowerRoman"/>
+      <w:lvlText w:val="%9."/>
+      <w:lvlJc w:val="right"/>
+      <w:pPr>
+        <w:ind w:left="7560" w:hanging="180"/>
+      </w:pPr>
+    </w:lvl>
+  </w:abstractNum>
+  <w:abstractNum w:abstractNumId="5">
     <w:nsid w:val="3E481CA1"/>
     <w:multiLevelType w:val="hybridMultilevel"/>
     <w:tmpl w:val="9C8C133A"/>
@@ -2848,7 +3101,7 @@
       </w:pPr>
     </w:lvl>
   </w:abstractNum>
-  <w:abstractNum w:abstractNumId="4">
+  <w:abstractNum w:abstractNumId="6">
     <w:nsid w:val="5258306F"/>
     <w:multiLevelType w:val="hybridMultilevel"/>
     <w:tmpl w:val="F3FA6878"/>
@@ -2937,7 +3190,7 @@
       </w:pPr>
     </w:lvl>
   </w:abstractNum>
-  <w:abstractNum w:abstractNumId="5">
+  <w:abstractNum w:abstractNumId="7">
     <w:nsid w:val="53645B7B"/>
     <w:multiLevelType w:val="hybridMultilevel"/>
     <w:tmpl w:val="1848FEC0"/>
@@ -3026,7 +3279,7 @@
       </w:pPr>
     </w:lvl>
   </w:abstractNum>
-  <w:abstractNum w:abstractNumId="6">
+  <w:abstractNum w:abstractNumId="8">
     <w:nsid w:val="5AF7706F"/>
     <w:multiLevelType w:val="hybridMultilevel"/>
     <w:tmpl w:val="FB94FB96"/>
@@ -3115,7 +3368,7 @@
       </w:pPr>
     </w:lvl>
   </w:abstractNum>
-  <w:abstractNum w:abstractNumId="7">
+  <w:abstractNum w:abstractNumId="9">
     <w:nsid w:val="5EFA66EC"/>
     <w:multiLevelType w:val="hybridMultilevel"/>
     <w:tmpl w:val="BCEE9096"/>
@@ -3204,7 +3457,7 @@
       </w:pPr>
     </w:lvl>
   </w:abstractNum>
-  <w:abstractNum w:abstractNumId="8">
+  <w:abstractNum w:abstractNumId="10">
     <w:nsid w:val="613E5648"/>
     <w:multiLevelType w:val="hybridMultilevel"/>
     <w:tmpl w:val="181AF438"/>
@@ -3293,7 +3546,7 @@
       </w:pPr>
     </w:lvl>
   </w:abstractNum>
-  <w:abstractNum w:abstractNumId="9">
+  <w:abstractNum w:abstractNumId="11">
     <w:nsid w:val="616F2C7C"/>
     <w:multiLevelType w:val="hybridMultilevel"/>
     <w:tmpl w:val="F6C22378"/>
@@ -3382,7 +3635,7 @@
       </w:pPr>
     </w:lvl>
   </w:abstractNum>
-  <w:abstractNum w:abstractNumId="10">
+  <w:abstractNum w:abstractNumId="12">
     <w:nsid w:val="68085279"/>
     <w:multiLevelType w:val="hybridMultilevel"/>
     <w:tmpl w:val="57D85EF0"/>
@@ -3471,7 +3724,7 @@
       </w:pPr>
     </w:lvl>
   </w:abstractNum>
-  <w:abstractNum w:abstractNumId="11">
+  <w:abstractNum w:abstractNumId="13">
     <w:nsid w:val="6B1D05D8"/>
     <w:multiLevelType w:val="hybridMultilevel"/>
     <w:tmpl w:val="800CE212"/>
@@ -3557,7 +3810,7 @@
       </w:pPr>
     </w:lvl>
   </w:abstractNum>
-  <w:abstractNum w:abstractNumId="12">
+  <w:abstractNum w:abstractNumId="14">
     <w:nsid w:val="7E137541"/>
     <w:multiLevelType w:val="hybridMultilevel"/>
     <w:tmpl w:val="F6C22378"/>
@@ -3647,43 +3900,49 @@
     </w:lvl>
   </w:abstractNum>
   <w:num w:numId="1">
-    <w:abstractNumId w:val="11"/>
+    <w:abstractNumId w:val="13"/>
   </w:num>
   <w:num w:numId="2">
-    <w:abstractNumId w:val="7"/>
+    <w:abstractNumId w:val="9"/>
   </w:num>
   <w:num w:numId="3">
+    <w:abstractNumId w:val="10"/>
+  </w:num>
+  <w:num w:numId="4">
+    <w:abstractNumId w:val="14"/>
+  </w:num>
+  <w:num w:numId="5">
     <w:abstractNumId w:val="8"/>
   </w:num>
-  <w:num w:numId="4">
+  <w:num w:numId="6">
+    <w:abstractNumId w:val="3"/>
+  </w:num>
+  <w:num w:numId="7">
     <w:abstractNumId w:val="12"/>
   </w:num>
-  <w:num w:numId="5">
-    <w:abstractNumId w:val="6"/>
-  </w:num>
-  <w:num w:numId="6">
-    <w:abstractNumId w:val="2"/>
-  </w:num>
-  <w:num w:numId="7">
-    <w:abstractNumId w:val="10"/>
-  </w:num>
   <w:num w:numId="8">
-    <w:abstractNumId w:val="9"/>
+    <w:abstractNumId w:val="11"/>
   </w:num>
   <w:num w:numId="9">
     <w:abstractNumId w:val="0"/>
   </w:num>
   <w:num w:numId="10">
+    <w:abstractNumId w:val="7"/>
+  </w:num>
+  <w:num w:numId="11">
     <w:abstractNumId w:val="5"/>
   </w:num>
-  <w:num w:numId="11">
-    <w:abstractNumId w:val="3"/>
-  </w:num>
   <w:num w:numId="12">
-    <w:abstractNumId w:val="4"/>
+    <w:abstractNumId w:val="6"/>
   </w:num>
   <w:num w:numId="13">
+    <w:abstractNumId w:val="2"/>
+  </w:num>
+  <w:num w:numId="14">
     <w:abstractNumId w:val="1"/>
+  </w:num>
+  <w:num w:numId="15">
+    <w:abstractNumId w:val="4"/>
   </w:num>
 </w:numbering>
 </file>

</xml_diff>